<commit_message>
Addendum on execution added
Addendum on execution added
</commit_message>
<xml_diff>
--- a/Technical Report.docx
+++ b/Technical Report.docx
@@ -1085,8 +1085,6 @@
           <w:i/>
         </w:rPr>
       </w:pPr>
-      <w:bookmarkStart w:id="0" w:name="_GoBack"/>
-      <w:bookmarkEnd w:id="0"/>
     </w:p>
     <w:p/>
     <w:p>
@@ -1144,6 +1142,101 @@
           <w:b/>
         </w:rPr>
       </w:pPr>
+      <w:r>
+        <w:rPr>
+          <w:b/>
+        </w:rPr>
+        <w:t>Geetha Added 10/29/2019</w:t>
+      </w:r>
+    </w:p>
+    <w:p>
+      <w:pPr>
+        <w:pStyle w:val="ListParagraph"/>
+        <w:numPr>
+          <w:ilvl w:val="0"/>
+          <w:numId w:val="4"/>
+        </w:numPr>
+        <w:rPr>
+          <w:b/>
+        </w:rPr>
+      </w:pPr>
+      <w:r>
+        <w:rPr>
+          <w:b/>
+        </w:rPr>
+        <w:t xml:space="preserve">Download, scrape data from data sources (creates csv files referenced) </w:t>
+      </w:r>
+    </w:p>
+    <w:p>
+      <w:pPr>
+        <w:pStyle w:val="ListParagraph"/>
+        <w:numPr>
+          <w:ilvl w:val="0"/>
+          <w:numId w:val="4"/>
+        </w:numPr>
+        <w:rPr>
+          <w:b/>
+        </w:rPr>
+      </w:pPr>
+      <w:r>
+        <w:rPr>
+          <w:b/>
+        </w:rPr>
+        <w:t xml:space="preserve">Push scraped and downloaded data to postgres: </w:t>
+      </w:r>
+      <w:r>
+        <w:t>Create Postgres Tables.ipynb</w:t>
+      </w:r>
+    </w:p>
+    <w:p>
+      <w:pPr>
+        <w:pStyle w:val="ListParagraph"/>
+        <w:numPr>
+          <w:ilvl w:val="0"/>
+          <w:numId w:val="4"/>
+        </w:numPr>
+        <w:rPr>
+          <w:b/>
+        </w:rPr>
+      </w:pPr>
+      <w:r>
+        <w:rPr>
+          <w:b/>
+        </w:rPr>
+        <w:t>Use Join SQL to run against the created DB:</w:t>
+      </w:r>
+      <w:r>
+        <w:t xml:space="preserve"> </w:t>
+      </w:r>
+      <w:r>
+        <w:t>Join_SQL</w:t>
+      </w:r>
+    </w:p>
+    <w:p>
+      <w:pPr>
+        <w:pStyle w:val="ListParagraph"/>
+        <w:numPr>
+          <w:ilvl w:val="0"/>
+          <w:numId w:val="4"/>
+        </w:numPr>
+        <w:rPr>
+          <w:b/>
+        </w:rPr>
+      </w:pPr>
+      <w:r>
+        <w:rPr>
+          <w:b/>
+        </w:rPr>
+        <w:t>Final Output of the Join SQL:</w:t>
+      </w:r>
+      <w:r>
+        <w:t xml:space="preserve"> </w:t>
+      </w:r>
+      <w:r>
+        <w:t>Joined_Master_Dataset</w:t>
+      </w:r>
+      <w:bookmarkStart w:id="0" w:name="_GoBack"/>
+      <w:bookmarkEnd w:id="0"/>
     </w:p>
     <w:sectPr>
       <w:pgSz w:w="20160" w:h="12240" w:orient="landscape" w:code="5"/>
@@ -1495,6 +1588,95 @@
       </w:pPr>
     </w:lvl>
   </w:abstractNum>
+  <w:abstractNum w:abstractNumId="3" w15:restartNumberingAfterBreak="0">
+    <w:nsid w:val="6E114A7E"/>
+    <w:multiLevelType w:val="hybridMultilevel"/>
+    <w:tmpl w:val="11485DD2"/>
+    <w:lvl w:ilvl="0" w:tplc="04090011">
+      <w:start w:val="1"/>
+      <w:numFmt w:val="decimal"/>
+      <w:lvlText w:val="%1)"/>
+      <w:lvlJc w:val="left"/>
+      <w:pPr>
+        <w:ind w:left="720" w:hanging="360"/>
+      </w:pPr>
+      <w:rPr>
+        <w:rFonts w:hint="default"/>
+      </w:rPr>
+    </w:lvl>
+    <w:lvl w:ilvl="1" w:tplc="04090019" w:tentative="1">
+      <w:start w:val="1"/>
+      <w:numFmt w:val="lowerLetter"/>
+      <w:lvlText w:val="%2."/>
+      <w:lvlJc w:val="left"/>
+      <w:pPr>
+        <w:ind w:left="1440" w:hanging="360"/>
+      </w:pPr>
+    </w:lvl>
+    <w:lvl w:ilvl="2" w:tplc="0409001B" w:tentative="1">
+      <w:start w:val="1"/>
+      <w:numFmt w:val="lowerRoman"/>
+      <w:lvlText w:val="%3."/>
+      <w:lvlJc w:val="right"/>
+      <w:pPr>
+        <w:ind w:left="2160" w:hanging="180"/>
+      </w:pPr>
+    </w:lvl>
+    <w:lvl w:ilvl="3" w:tplc="0409000F" w:tentative="1">
+      <w:start w:val="1"/>
+      <w:numFmt w:val="decimal"/>
+      <w:lvlText w:val="%4."/>
+      <w:lvlJc w:val="left"/>
+      <w:pPr>
+        <w:ind w:left="2880" w:hanging="360"/>
+      </w:pPr>
+    </w:lvl>
+    <w:lvl w:ilvl="4" w:tplc="04090019" w:tentative="1">
+      <w:start w:val="1"/>
+      <w:numFmt w:val="lowerLetter"/>
+      <w:lvlText w:val="%5."/>
+      <w:lvlJc w:val="left"/>
+      <w:pPr>
+        <w:ind w:left="3600" w:hanging="360"/>
+      </w:pPr>
+    </w:lvl>
+    <w:lvl w:ilvl="5" w:tplc="0409001B" w:tentative="1">
+      <w:start w:val="1"/>
+      <w:numFmt w:val="lowerRoman"/>
+      <w:lvlText w:val="%6."/>
+      <w:lvlJc w:val="right"/>
+      <w:pPr>
+        <w:ind w:left="4320" w:hanging="180"/>
+      </w:pPr>
+    </w:lvl>
+    <w:lvl w:ilvl="6" w:tplc="0409000F" w:tentative="1">
+      <w:start w:val="1"/>
+      <w:numFmt w:val="decimal"/>
+      <w:lvlText w:val="%7."/>
+      <w:lvlJc w:val="left"/>
+      <w:pPr>
+        <w:ind w:left="5040" w:hanging="360"/>
+      </w:pPr>
+    </w:lvl>
+    <w:lvl w:ilvl="7" w:tplc="04090019" w:tentative="1">
+      <w:start w:val="1"/>
+      <w:numFmt w:val="lowerLetter"/>
+      <w:lvlText w:val="%8."/>
+      <w:lvlJc w:val="left"/>
+      <w:pPr>
+        <w:ind w:left="5760" w:hanging="360"/>
+      </w:pPr>
+    </w:lvl>
+    <w:lvl w:ilvl="8" w:tplc="0409001B" w:tentative="1">
+      <w:start w:val="1"/>
+      <w:numFmt w:val="lowerRoman"/>
+      <w:lvlText w:val="%9."/>
+      <w:lvlJc w:val="right"/>
+      <w:pPr>
+        <w:ind w:left="6480" w:hanging="180"/>
+      </w:pPr>
+    </w:lvl>
+  </w:abstractNum>
   <w:num w:numId="1">
     <w:abstractNumId w:val="1"/>
   </w:num>
@@ -1503,6 +1685,9 @@
   </w:num>
   <w:num w:numId="3">
     <w:abstractNumId w:val="0"/>
+  </w:num>
+  <w:num w:numId="4">
+    <w:abstractNumId w:val="3"/>
   </w:num>
 </w:numbering>
 </file>
@@ -2371,7 +2556,7 @@
 </file>
 
 <file path=customXml/itemProps1.xml><?xml version="1.0" encoding="utf-8"?>
-<ds:datastoreItem xmlns:ds="http://schemas.openxmlformats.org/officeDocument/2006/customXml" ds:itemID="{D6448790-1B27-4CF9-921F-D8F10EFAF988}">
+<ds:datastoreItem xmlns:ds="http://schemas.openxmlformats.org/officeDocument/2006/customXml" ds:itemID="{545F1E42-1A8E-45F2-8796-24DF5A264D4C}">
   <ds:schemaRefs>
     <ds:schemaRef ds:uri="http://schemas.openxmlformats.org/officeDocument/2006/bibliography"/>
   </ds:schemaRefs>

</xml_diff>